<commit_message>
Add function 'profile download'
</commit_message>
<xml_diff>
--- a/files/profile.docx
+++ b/files/profile.docx
@@ -38,7 +38,80 @@
                 <w:noProof/>
               </w:rPr>
               <w:drawing>
-                <wp:inline distT="0" distB="0" distL="0" distR="0" wp14:anchorId="392A42BC" wp14:editId="3E6654F8">
+                <wp:anchor distT="0" distB="0" distL="114300" distR="114300" simplePos="0" relativeHeight="251658240" behindDoc="0" locked="0" layoutInCell="1" allowOverlap="1" wp14:anchorId="3FE608BF" wp14:editId="31070AF3">
+                  <wp:simplePos x="0" y="0"/>
+                  <wp:positionH relativeFrom="column">
+                    <wp:posOffset>1344295</wp:posOffset>
+                  </wp:positionH>
+                  <wp:positionV relativeFrom="paragraph">
+                    <wp:posOffset>1295400</wp:posOffset>
+                  </wp:positionV>
+                  <wp:extent cx="792480" cy="792480"/>
+                  <wp:effectExtent l="114300" t="76200" r="369570" b="102870"/>
+                  <wp:wrapNone/>
+                  <wp:docPr id="5" name="图片 5"/>
+                  <wp:cNvGraphicFramePr>
+                    <a:graphicFrameLocks xmlns:a="http://schemas.openxmlformats.org/drawingml/2006/main" noChangeAspect="1"/>
+                  </wp:cNvGraphicFramePr>
+                  <a:graphic xmlns:a="http://schemas.openxmlformats.org/drawingml/2006/main">
+                    <a:graphicData uri="http://schemas.openxmlformats.org/drawingml/2006/picture">
+                      <pic:pic xmlns:pic="http://schemas.openxmlformats.org/drawingml/2006/picture">
+                        <pic:nvPicPr>
+                          <pic:cNvPr id="5" name="图片 5"/>
+                          <pic:cNvPicPr/>
+                        </pic:nvPicPr>
+                        <pic:blipFill>
+                          <a:blip r:embed="rId9">
+                            <a:extLst>
+                              <a:ext uri="{28A0092B-C50C-407E-A947-70E740481C1C}">
+                                <a14:useLocalDpi xmlns:a14="http://schemas.microsoft.com/office/drawing/2010/main" val="0"/>
+                              </a:ext>
+                            </a:extLst>
+                          </a:blip>
+                          <a:stretch>
+                            <a:fillRect/>
+                          </a:stretch>
+                        </pic:blipFill>
+                        <pic:spPr>
+                          <a:xfrm rot="5400000" flipV="1">
+                            <a:off x="0" y="0"/>
+                            <a:ext cx="792480" cy="792480"/>
+                          </a:xfrm>
+                          <a:prstGeom prst="rect">
+                            <a:avLst/>
+                          </a:prstGeom>
+                          <a:effectLst>
+                            <a:glow rad="63500">
+                              <a:schemeClr val="accent1">
+                                <a:satMod val="175000"/>
+                                <a:alpha val="40000"/>
+                              </a:schemeClr>
+                            </a:glow>
+                            <a:outerShdw blurRad="76200" dir="18900000" sy="23000" kx="-1200000" algn="bl" rotWithShape="0">
+                              <a:prstClr val="black">
+                                <a:alpha val="20000"/>
+                              </a:prstClr>
+                            </a:outerShdw>
+                          </a:effectLst>
+                        </pic:spPr>
+                      </pic:pic>
+                    </a:graphicData>
+                  </a:graphic>
+                  <wp14:sizeRelH relativeFrom="page">
+                    <wp14:pctWidth>0</wp14:pctWidth>
+                  </wp14:sizeRelH>
+                  <wp14:sizeRelV relativeFrom="page">
+                    <wp14:pctHeight>0</wp14:pctHeight>
+                  </wp14:sizeRelV>
+                </wp:anchor>
+              </w:drawing>
+            </w:r>
+            <w:r>
+              <w:rPr>
+                <w:noProof/>
+              </w:rPr>
+              <w:drawing>
+                <wp:inline distT="0" distB="0" distL="0" distR="0" wp14:anchorId="392A42BC" wp14:editId="3AC018BA">
                   <wp:extent cx="2139950" cy="2139950"/>
                   <wp:effectExtent l="0" t="0" r="0" b="0"/>
                   <wp:docPr id="3" name="图片 3">
@@ -65,7 +138,7 @@
                           <pic:cNvPicPr/>
                         </pic:nvPicPr>
                         <pic:blipFill>
-                          <a:blip r:embed="rId9">
+                          <a:blip r:embed="rId10">
                             <a:extLst>
                               <a:ext uri="{28A0092B-C50C-407E-A947-70E740481C1C}">
                                 <a14:useLocalDpi xmlns:a14="http://schemas.microsoft.com/office/drawing/2010/main" val="0"/>
@@ -129,16 +202,60 @@
           <w:p>
             <w:pPr>
               <w:pStyle w:val="af2"/>
+              <w:rPr>
+                <w:u w:val="dotDash"/>
+              </w:rPr>
             </w:pPr>
-            <w:hyperlink r:id="rId10" w:history="1">
+            <w:hyperlink r:id="rId11" w:history="1">
               <w:r>
                 <w:rPr>
                   <w:rStyle w:val="ab"/>
-                  <w:color w:val="000000" w:themeColor="text1"/>
+                  <w:color w:val="0088FF"/>
                   <w:spacing w:val="0"/>
-                  <w:w w:val="100"/>
+                  <w:w w:val="99"/>
+                  <w:u w:val="dotDash"/>
+                  <w14:textFill>
+                    <w14:gradFill>
+                      <w14:gsLst>
+                        <w14:gs w14:pos="0">
+                          <w14:srgbClr w14:val="0088FF"/>
+                        </w14:gs>
+                        <w14:gs w14:pos="100000">
+                          <w14:srgbClr w14:val="00CCFF"/>
+                        </w14:gs>
+                      </w14:gsLst>
+                      <w14:path w14:path="circle">
+                        <w14:fillToRect w14:l="100000" w14:t="100000" w14:r="0" w14:b="0"/>
+                      </w14:path>
+                    </w14:gradFill>
+                  </w14:textFill>
                 </w:rPr>
-                <w:t>https://github.com/Administrator-user</w:t>
+                <w:t>GitHub profil</w:t>
+              </w:r>
+              <w:r>
+                <w:rPr>
+                  <w:rStyle w:val="ab"/>
+                  <w:color w:val="0088FF"/>
+                  <w:spacing w:val="11"/>
+                  <w:w w:val="99"/>
+                  <w:u w:val="dotDash"/>
+                  <w14:textFill>
+                    <w14:gradFill>
+                      <w14:gsLst>
+                        <w14:gs w14:pos="0">
+                          <w14:srgbClr w14:val="0088FF"/>
+                        </w14:gs>
+                        <w14:gs w14:pos="100000">
+                          <w14:srgbClr w14:val="00CCFF"/>
+                        </w14:gs>
+                      </w14:gsLst>
+                      <w14:path w14:path="circle">
+                        <w14:fillToRect w14:l="100000" w14:t="100000" w14:r="0" w14:b="0"/>
+                      </w14:path>
+                    </w14:gradFill>
+                  </w14:textFill>
+                </w:rPr>
+                <w:t>e</w:t>
               </w:r>
             </w:hyperlink>
           </w:p>
@@ -196,7 +313,7 @@
                 <w:color w:val="0000FF"/>
               </w:rPr>
             </w:pPr>
-            <w:hyperlink r:id="rId11" w:history="1">
+            <w:hyperlink r:id="rId12" w:history="1">
               <w:r>
                 <w:rPr>
                   <w:rStyle w:val="ab"/>
@@ -226,7 +343,7 @@
                 <w:u w:val="none"/>
               </w:rPr>
             </w:pPr>
-            <w:hyperlink r:id="rId12" w:history="1">
+            <w:hyperlink r:id="rId13" w:history="1">
               <w:r>
                 <w:rPr>
                   <w:rStyle w:val="ab"/>
@@ -250,7 +367,7 @@
                 <w:u w:val="none"/>
               </w:rPr>
             </w:pPr>
-            <w:hyperlink r:id="rId13" w:history="1">
+            <w:hyperlink r:id="rId14" w:history="1">
               <w:r>
                 <w:rPr>
                   <w:rStyle w:val="ab"/>
@@ -381,11 +498,6 @@
             </w:r>
           </w:p>
           <w:p>
-            <w:pPr>
-              <w:rPr>
-                <w:rFonts w:hint="eastAsia"/>
-              </w:rPr>
-            </w:pPr>
             <w:r>
               <w:rPr>
                 <w:rFonts w:hint="eastAsia"/>
@@ -410,13 +522,7 @@
               <w:t>kills</w:t>
             </w:r>
           </w:p>
-          <w:p>
-            <w:pPr>
-              <w:rPr>
-                <w:rFonts w:hint="eastAsia"/>
-              </w:rPr>
-            </w:pPr>
-          </w:p>
+          <w:p/>
           <w:p>
             <w:pPr>
               <w:rPr>
@@ -438,7 +544,7 @@
                   <wp:cNvGraphicFramePr/>
                   <a:graphic xmlns:a="http://schemas.openxmlformats.org/drawingml/2006/main">
                     <a:graphicData uri="http://schemas.openxmlformats.org/drawingml/2006/chart">
-                      <c:chart xmlns:c="http://schemas.openxmlformats.org/drawingml/2006/chart" xmlns:r="http://schemas.openxmlformats.org/officeDocument/2006/relationships" r:id="rId14"/>
+                      <c:chart xmlns:c="http://schemas.openxmlformats.org/drawingml/2006/chart" xmlns:r="http://schemas.openxmlformats.org/officeDocument/2006/relationships" r:id="rId15"/>
                     </a:graphicData>
                   </a:graphic>
                 </wp:inline>
@@ -456,7 +562,7 @@
       </w:pPr>
     </w:p>
     <w:sectPr>
-      <w:headerReference w:type="default" r:id="rId15"/>
+      <w:headerReference w:type="default" r:id="rId16"/>
       <w:pgSz w:w="11906" w:h="16838" w:code="9"/>
       <w:pgMar w:top="1296" w:right="576" w:bottom="720" w:left="576" w:header="720" w:footer="720" w:gutter="0"/>
       <w:cols w:space="720"/>
@@ -1492,6 +1598,7 @@
     <w:lsdException w:name="HTML Sample" w:semiHidden="1" w:unhideWhenUsed="1"/>
     <w:lsdException w:name="HTML Typewriter" w:semiHidden="1" w:unhideWhenUsed="1"/>
     <w:lsdException w:name="HTML Variable" w:semiHidden="1" w:unhideWhenUsed="1"/>
+    <w:lsdException w:name="Normal Table" w:semiHidden="1" w:unhideWhenUsed="1"/>
     <w:lsdException w:name="annotation subject" w:semiHidden="1" w:unhideWhenUsed="1"/>
     <w:lsdException w:name="No List" w:semiHidden="1" w:unhideWhenUsed="1"/>
     <w:lsdException w:name="Outline List 1" w:semiHidden="1" w:unhideWhenUsed="1"/>
@@ -1538,8 +1645,10 @@
     <w:lsdException w:name="Table Subtle 2" w:semiHidden="1" w:unhideWhenUsed="1"/>
     <w:lsdException w:name="Table Web 1" w:semiHidden="1" w:unhideWhenUsed="1"/>
     <w:lsdException w:name="Table Web 2" w:semiHidden="1" w:unhideWhenUsed="1"/>
+    <w:lsdException w:name="Table Web 3" w:semiHidden="1" w:unhideWhenUsed="1"/>
     <w:lsdException w:name="Balloon Text" w:semiHidden="1" w:unhideWhenUsed="1"/>
     <w:lsdException w:name="Table Grid" w:uiPriority="39"/>
+    <w:lsdException w:name="Table Theme" w:semiHidden="1" w:unhideWhenUsed="1"/>
     <w:lsdException w:name="Placeholder Text" w:semiHidden="1"/>
     <w:lsdException w:name="No Spacing" w:uiPriority="1" w:qFormat="1"/>
     <w:lsdException w:name="Light Shading" w:uiPriority="60"/>
@@ -1970,6 +2079,7 @@
   <w:style w:type="character" w:default="1" w:styleId="a3">
     <w:name w:val="Default Paragraph Font"/>
     <w:uiPriority w:val="1"/>
+    <w:semiHidden/>
     <w:unhideWhenUsed/>
   </w:style>
   <w:style w:type="table" w:default="1" w:styleId="a4">

</xml_diff>